<commit_message>
activity diagram documentation forms upload complete
</commit_message>
<xml_diff>
--- a/precedent-docs/project manager - documentation forms upload.docx
+++ b/precedent-docs/project manager - documentation forms upload.docx
@@ -1,12 +1,12 @@
 
 <file path=word/document.xml><?xml version="1.0" encoding="utf-8"?>
-<w:document xmlns:wpc="http://schemas.microsoft.com/office/word/2010/wordprocessingCanvas" xmlns:mc="http://schemas.openxmlformats.org/markup-compatibility/2006" xmlns:o="urn:schemas-microsoft-com:office:office" xmlns:r="http://schemas.openxmlformats.org/officeDocument/2006/relationships" xmlns:m="http://schemas.openxmlformats.org/officeDocument/2006/math" xmlns:v="urn:schemas-microsoft-com:vml" xmlns:wp14="http://schemas.microsoft.com/office/word/2010/wordprocessingDrawing" xmlns:wp="http://schemas.openxmlformats.org/drawingml/2006/wordprocessingDrawing" xmlns:w10="urn:schemas-microsoft-com:office:word" xmlns:w="http://schemas.openxmlformats.org/wordprocessingml/2006/main" xmlns:w14="http://schemas.microsoft.com/office/word/2010/wordml" xmlns:wpg="http://schemas.microsoft.com/office/word/2010/wordprocessingGroup" xmlns:wpi="http://schemas.microsoft.com/office/word/2010/wordprocessingInk" xmlns:wne="http://schemas.microsoft.com/office/word/2006/wordml" xmlns:wps="http://schemas.microsoft.com/office/word/2010/wordprocessingShape" mc:Ignorable="w14 wp14">
+<w:document xmlns:ve="http://schemas.openxmlformats.org/markup-compatibility/2006" xmlns:o="urn:schemas-microsoft-com:office:office" xmlns:r="http://schemas.openxmlformats.org/officeDocument/2006/relationships" xmlns:m="http://schemas.openxmlformats.org/officeDocument/2006/math" xmlns:v="urn:schemas-microsoft-com:vml" xmlns:wp="http://schemas.openxmlformats.org/drawingml/2006/wordprocessingDrawing" xmlns:w10="urn:schemas-microsoft-com:office:word" xmlns:w="http://schemas.openxmlformats.org/wordprocessingml/2006/main" xmlns:wne="http://schemas.microsoft.com/office/word/2006/wordml">
   <w:body>
     <w:tbl>
       <w:tblPr>
         <w:tblStyle w:val="a3"/>
         <w:tblW w:w="0" w:type="auto"/>
-        <w:tblLook w:val="04A0" w:firstRow="1" w:lastRow="0" w:firstColumn="1" w:lastColumn="0" w:noHBand="0" w:noVBand="1"/>
+        <w:tblLook w:val="04A0"/>
       </w:tblPr>
       <w:tblGrid>
         <w:gridCol w:w="2660"/>
@@ -32,19 +32,7 @@
               <w:rPr>
                 <w:lang w:val="en-US"/>
               </w:rPr>
-              <w:t>Project</w:t>
-            </w:r>
-            <w:r>
-              <w:t xml:space="preserve"> </w:t>
-            </w:r>
-            <w:r>
-              <w:rPr>
-                <w:lang w:val="en-US"/>
-              </w:rPr>
-              <w:t>manager</w:t>
-            </w:r>
-            <w:r>
-              <w:t xml:space="preserve"> </w:t>
+              <w:t>Projectmanager</w:t>
             </w:r>
             <w:r>
               <w:t>загружает в систему типовые формы входящей документации с комментариями</w:t>
@@ -103,25 +91,13 @@
               <w:t>GUI</w:t>
             </w:r>
             <w:r>
-              <w:t xml:space="preserve"> </w:t>
-            </w:r>
-            <w:r>
               <w:t xml:space="preserve">роли </w:t>
             </w:r>
             <w:r>
               <w:rPr>
                 <w:lang w:val="en-US"/>
               </w:rPr>
-              <w:t>Project</w:t>
-            </w:r>
-            <w:r>
-              <w:t xml:space="preserve"> </w:t>
-            </w:r>
-            <w:r>
-              <w:rPr>
-                <w:lang w:val="en-US"/>
-              </w:rPr>
-              <w:t>manager</w:t>
+              <w:t>Projectmanager</w:t>
             </w:r>
           </w:p>
         </w:tc>
@@ -224,60 +200,160 @@
               <w:rPr>
                 <w:lang w:val="en-US"/>
               </w:rPr>
-              <w:t>3</w:t>
-            </w:r>
-            <w:r>
-              <w:rPr>
-                <w:lang w:val="en-US"/>
-              </w:rPr>
+              <w:t>3.Project manager</w:t>
+            </w:r>
+            <w:r>
+              <w:rPr>
+                <w:lang w:val="en-US"/>
+              </w:rPr>
+              <w:t xml:space="preserve"> </w:t>
+            </w:r>
+            <w:r>
+              <w:t>заполняет</w:t>
+            </w:r>
+            <w:r>
+              <w:rPr>
+                <w:lang w:val="en-US"/>
+              </w:rPr>
+              <w:t xml:space="preserve"> </w:t>
+            </w:r>
+            <w:r>
+              <w:t>поля</w:t>
+            </w:r>
+            <w:r>
+              <w:rPr>
+                <w:lang w:val="en-US"/>
+              </w:rPr>
+              <w:t xml:space="preserve"> </w:t>
+            </w:r>
+            <w:r>
+              <w:t>формы</w:t>
+            </w:r>
+          </w:p>
+          <w:p>
+            <w:pPr>
+              <w:rPr>
+                <w:lang w:val="en-US"/>
+              </w:rPr>
+            </w:pPr>
+            <w:r>
+              <w:rPr>
+                <w:lang w:val="en-US"/>
+              </w:rPr>
+              <w:t>S</w:t>
+            </w:r>
+            <w:r>
+              <w:rPr>
+                <w:lang w:val="en-US"/>
+              </w:rPr>
+              <w:t xml:space="preserve">4. Project manager </w:t>
+            </w:r>
+            <w:r>
+              <w:t>нажимает</w:t>
+            </w:r>
+            <w:r>
+              <w:rPr>
+                <w:lang w:val="en-US"/>
+              </w:rPr>
+              <w:t xml:space="preserve"> </w:t>
+            </w:r>
+            <w:r>
+              <w:t>кнопку</w:t>
+            </w:r>
+            <w:r>
+              <w:rPr>
+                <w:lang w:val="en-US"/>
+              </w:rPr>
+              <w:t xml:space="preserve"> «</w:t>
+            </w:r>
+            <w:r>
+              <w:t>Загрузить</w:t>
+            </w:r>
+            <w:r>
+              <w:rPr>
+                <w:lang w:val="en-US"/>
+              </w:rPr>
+              <w:t>»</w:t>
+            </w:r>
+          </w:p>
+          <w:p>
+            <w:r>
+              <w:rPr>
+                <w:lang w:val="en-US"/>
+              </w:rPr>
+              <w:t>S</w:t>
+            </w:r>
+            <w:r>
+              <w:t>5</w:t>
+            </w:r>
+            <w:r>
               <w:t>.</w:t>
             </w:r>
             <w:r>
-              <w:rPr>
-                <w:lang w:val="en-US"/>
-              </w:rPr>
+              <w:t xml:space="preserve"> Система помещает документацию в </w:t>
+            </w:r>
+            <w:r>
+              <w:rPr>
+                <w:lang w:val="en-US"/>
+              </w:rPr>
+              <w:t>Storage</w:t>
+            </w:r>
+          </w:p>
+          <w:p>
+            <w:pPr>
+              <w:rPr>
+                <w:lang w:val="en-US"/>
+              </w:rPr>
+            </w:pPr>
+            <w:r>
+              <w:rPr>
+                <w:lang w:val="en-US"/>
+              </w:rPr>
+              <w:t>S</w:t>
+            </w:r>
+            <w:r>
+              <w:t>6</w:t>
+            </w:r>
+            <w:r>
+              <w:t>.</w:t>
+            </w:r>
+            <w:r>
+              <w:t xml:space="preserve"> Система </w:t>
+            </w:r>
+            <w:r>
+              <w:t xml:space="preserve">отправляет запрос на добавление элемента в очередь на сервер </w:t>
+            </w:r>
+            <w:r>
+              <w:rPr>
+                <w:lang w:val="en-US"/>
+              </w:rPr>
+              <w:t>Queue</w:t>
+            </w:r>
+          </w:p>
+          <w:p>
+            <w:r>
+              <w:rPr>
+                <w:lang w:val="en-US"/>
+              </w:rPr>
+              <w:t>S</w:t>
+            </w:r>
+            <w:r>
+              <w:t xml:space="preserve">7. </w:t>
+            </w:r>
+            <w:r>
+              <w:t xml:space="preserve">Система </w:t>
+            </w:r>
+            <w:r>
               <w:t xml:space="preserve"> </w:t>
             </w:r>
             <w:r>
-              <w:rPr>
-                <w:lang w:val="en-US"/>
-              </w:rPr>
-              <w:t>Project manager</w:t>
-            </w:r>
-            <w:r>
-              <w:rPr>
-                <w:lang w:val="en-US"/>
-              </w:rPr>
-              <w:t xml:space="preserve"> </w:t>
-            </w:r>
-            <w:r>
-              <w:t>заполняет</w:t>
-            </w:r>
-            <w:r>
-              <w:rPr>
-                <w:lang w:val="en-US"/>
-              </w:rPr>
-              <w:t xml:space="preserve"> </w:t>
-            </w:r>
-            <w:r>
-              <w:t>поля</w:t>
-            </w:r>
-            <w:r>
-              <w:rPr>
-                <w:lang w:val="en-US"/>
-              </w:rPr>
-              <w:t xml:space="preserve"> </w:t>
-            </w:r>
-            <w:r>
-              <w:t>формы</w:t>
-            </w:r>
-          </w:p>
-          <w:p>
-            <w:pPr>
-              <w:rPr>
-                <w:lang w:val="en-US"/>
-              </w:rPr>
-            </w:pPr>
+              <w:t>в</w:t>
+            </w:r>
+            <w:r>
+              <w:t>ыводит сообщение об успешной загрузке документации</w:t>
+            </w:r>
+          </w:p>
+          <w:p>
             <w:r>
               <w:rPr>
                 <w:lang w:val="en-US"/>
@@ -288,106 +364,10 @@
               <w:rPr>
                 <w:lang w:val="en-US"/>
               </w:rPr>
-              <w:t>4</w:t>
-            </w:r>
-            <w:r>
-              <w:rPr>
-                <w:lang w:val="en-US"/>
-              </w:rPr>
-              <w:t xml:space="preserve">. Project manager </w:t>
-            </w:r>
-            <w:r>
-              <w:t>нажимает</w:t>
-            </w:r>
-            <w:r>
-              <w:rPr>
-                <w:lang w:val="en-US"/>
-              </w:rPr>
-              <w:t xml:space="preserve"> </w:t>
-            </w:r>
-            <w:r>
-              <w:t>кнопку</w:t>
-            </w:r>
-            <w:r>
-              <w:rPr>
-                <w:lang w:val="en-US"/>
-              </w:rPr>
-              <w:t xml:space="preserve"> «</w:t>
-            </w:r>
-            <w:r>
-              <w:t>Загрузить</w:t>
-            </w:r>
-            <w:r>
-              <w:rPr>
-                <w:lang w:val="en-US"/>
-              </w:rPr>
-              <w:t>»</w:t>
-            </w:r>
-          </w:p>
-          <w:p>
-            <w:r>
-              <w:rPr>
-                <w:lang w:val="en-US"/>
-              </w:rPr>
-              <w:t>S</w:t>
-            </w:r>
-            <w:r>
-              <w:t>5</w:t>
+              <w:t>8</w:t>
             </w:r>
             <w:r>
               <w:t>.</w:t>
-            </w:r>
-            <w:r>
-              <w:t xml:space="preserve"> Система помещает документацию в </w:t>
-            </w:r>
-            <w:r>
-              <w:rPr>
-                <w:lang w:val="en-US"/>
-              </w:rPr>
-              <w:t>Storage</w:t>
-            </w:r>
-          </w:p>
-          <w:p>
-            <w:r>
-              <w:rPr>
-                <w:lang w:val="en-US"/>
-              </w:rPr>
-              <w:t>S</w:t>
-            </w:r>
-            <w:r>
-              <w:t>6</w:t>
-            </w:r>
-            <w:r>
-              <w:t>.</w:t>
-            </w:r>
-            <w:r>
-              <w:t xml:space="preserve"> Система </w:t>
-            </w:r>
-            <w:r>
-              <w:t xml:space="preserve">отправляет запрос на добавление элемента в очередь на сервер </w:t>
-            </w:r>
-            <w:r>
-              <w:rPr>
-                <w:lang w:val="en-US"/>
-              </w:rPr>
-              <w:t>Queue</w:t>
-            </w:r>
-          </w:p>
-          <w:p>
-            <w:r>
-              <w:rPr>
-                <w:lang w:val="en-US"/>
-              </w:rPr>
-              <w:t>S</w:t>
-            </w:r>
-            <w:r>
-              <w:t>7</w:t>
-            </w:r>
-            <w:r>
-              <w:t>.</w:t>
-            </w:r>
-            <w:r>
-              <w:t xml:space="preserve"> </w:t>
             </w:r>
             <w:r>
               <w:t xml:space="preserve">Система выводит главное окно </w:t>
@@ -439,33 +419,13 @@
           </w:tcPr>
           <w:p>
             <w:r>
-              <w:t>Е</w:t>
-            </w:r>
-            <w:proofErr w:type="gramStart"/>
-            <w:r>
-              <w:t>1</w:t>
-            </w:r>
-            <w:proofErr w:type="gramEnd"/>
-            <w:r>
-              <w:t xml:space="preserve">.1. </w:t>
-            </w:r>
-            <w:r>
-              <w:rPr>
-                <w:lang w:val="en-US"/>
-              </w:rPr>
-              <w:t>Project</w:t>
-            </w:r>
-            <w:r>
-              <w:t xml:space="preserve"> </w:t>
-            </w:r>
-            <w:r>
-              <w:rPr>
-                <w:lang w:val="en-US"/>
-              </w:rPr>
-              <w:t>manager</w:t>
-            </w:r>
-            <w:r>
-              <w:t xml:space="preserve"> </w:t>
+              <w:t xml:space="preserve">Е1.1. </w:t>
+            </w:r>
+            <w:r>
+              <w:rPr>
+                <w:lang w:val="en-US"/>
+              </w:rPr>
+              <w:t>Projectmanager</w:t>
             </w:r>
             <w:r>
               <w:t xml:space="preserve">не заполнил все поля формы в окне Загрузки документации, нажал </w:t>
@@ -482,15 +442,7 @@
           </w:p>
           <w:p>
             <w:r>
-              <w:t>Е</w:t>
-            </w:r>
-            <w:proofErr w:type="gramStart"/>
-            <w:r>
-              <w:t>1</w:t>
-            </w:r>
-            <w:proofErr w:type="gramEnd"/>
-            <w:r>
-              <w:t>.2. Система выдает сообщение об ошибке и остается в окне Загрузки документации с сохранением состояния формы</w:t>
+              <w:t>Е1.2. Система выдает сообщение об ошибке и остается в окне Загрузки документации с сохранением состояния формы</w:t>
             </w:r>
           </w:p>
           <w:p>
@@ -510,21 +462,12 @@
               <w:t>1.</w:t>
             </w:r>
             <w:r>
-              <w:t xml:space="preserve"> </w:t>
-            </w:r>
-            <w:r>
               <w:rPr>
                 <w:lang w:val="en-US"/>
               </w:rPr>
               <w:t>Storage</w:t>
             </w:r>
             <w:r>
-              <w:rPr>
-                <w:lang w:val="en-US"/>
-              </w:rPr>
-              <w:t xml:space="preserve"> </w:t>
-            </w:r>
-            <w:r>
               <w:t>недоступен</w:t>
             </w:r>
           </w:p>
@@ -568,92 +511,77 @@
               <w:t>.</w:t>
             </w:r>
             <w:r>
+              <w:t>1.База данных недоступна</w:t>
+            </w:r>
+          </w:p>
+          <w:p>
+            <w:r>
+              <w:rPr>
+                <w:lang w:val="en-US"/>
+              </w:rPr>
+              <w:t>E</w:t>
+            </w:r>
+            <w:r>
+              <w:t>3</w:t>
+            </w:r>
+            <w:r>
+              <w:t>.</w:t>
+            </w:r>
+            <w:r>
+              <w:t>2. Систем отображает сообщение о недоступности БД</w:t>
+            </w:r>
+          </w:p>
+          <w:p>
+            <w:r>
+              <w:rPr>
+                <w:lang w:val="en-US"/>
+              </w:rPr>
+              <w:t>E</w:t>
+            </w:r>
+            <w:r>
+              <w:t>4</w:t>
+            </w:r>
+            <w:r>
+              <w:t>.</w:t>
+            </w:r>
+            <w:r>
+              <w:t>1.Ошибка базы данных</w:t>
+            </w:r>
+          </w:p>
+          <w:p>
+            <w:r>
+              <w:rPr>
+                <w:lang w:val="en-US"/>
+              </w:rPr>
+              <w:t>E</w:t>
+            </w:r>
+            <w:r>
+              <w:t>4</w:t>
+            </w:r>
+            <w:r>
+              <w:t>.</w:t>
+            </w:r>
+            <w:r>
+              <w:t>2. Систем отображает сообщение об ошибке БД</w:t>
+            </w:r>
+          </w:p>
+          <w:p>
+            <w:r>
+              <w:rPr>
+                <w:lang w:val="en-US"/>
+              </w:rPr>
+              <w:t>E</w:t>
+            </w:r>
+            <w:r>
+              <w:t>5</w:t>
+            </w:r>
+            <w:r>
+              <w:t>.</w:t>
+            </w:r>
+            <w:r>
               <w:t>1.</w:t>
             </w:r>
             <w:r>
-              <w:t xml:space="preserve"> </w:t>
-            </w:r>
-            <w:r>
-              <w:t>База данных недоступна</w:t>
-            </w:r>
-          </w:p>
-          <w:p>
-            <w:r>
-              <w:rPr>
-                <w:lang w:val="en-US"/>
-              </w:rPr>
-              <w:t>E</w:t>
-            </w:r>
-            <w:r>
-              <w:t>3</w:t>
-            </w:r>
-            <w:r>
-              <w:t>.</w:t>
-            </w:r>
-            <w:r>
-              <w:t>2. Систем отображает сообщение о недоступности БД</w:t>
-            </w:r>
-          </w:p>
-          <w:p>
-            <w:r>
-              <w:rPr>
-                <w:lang w:val="en-US"/>
-              </w:rPr>
-              <w:t>E</w:t>
-            </w:r>
-            <w:r>
-              <w:t>4</w:t>
-            </w:r>
-            <w:r>
-              <w:t>.</w:t>
-            </w:r>
-            <w:r>
-              <w:t>1.</w:t>
-            </w:r>
-            <w:r>
-              <w:t xml:space="preserve"> </w:t>
-            </w:r>
-            <w:r>
-              <w:t>Ошибка базы данных</w:t>
-            </w:r>
-          </w:p>
-          <w:p>
-            <w:r>
-              <w:rPr>
-                <w:lang w:val="en-US"/>
-              </w:rPr>
-              <w:t>E</w:t>
-            </w:r>
-            <w:r>
-              <w:t>4</w:t>
-            </w:r>
-            <w:r>
-              <w:t>.</w:t>
-            </w:r>
-            <w:r>
-              <w:t>2. Систем отображает сообщение об ошибке БД</w:t>
-            </w:r>
-          </w:p>
-          <w:p>
-            <w:r>
-              <w:rPr>
-                <w:lang w:val="en-US"/>
-              </w:rPr>
-              <w:t>E</w:t>
-            </w:r>
-            <w:r>
-              <w:t>5</w:t>
-            </w:r>
-            <w:r>
-              <w:t>.</w:t>
-            </w:r>
-            <w:r>
-              <w:t>1.</w:t>
-            </w:r>
-            <w:r>
-              <w:t xml:space="preserve"> </w:t>
-            </w:r>
-            <w:r>
               <w:t xml:space="preserve">Сервер </w:t>
             </w:r>
             <w:r>
@@ -661,9 +589,6 @@
                 <w:lang w:val="en-US"/>
               </w:rPr>
               <w:t>Queue</w:t>
-            </w:r>
-            <w:r>
-              <w:t xml:space="preserve"> </w:t>
             </w:r>
             <w:r>
               <w:t>недоступ</w:t>
@@ -747,13 +672,7 @@
           </w:tcPr>
           <w:p>
             <w:r>
-              <w:t xml:space="preserve">Система доступна, </w:t>
-            </w:r>
-            <w:r>
-              <w:t xml:space="preserve">отображено </w:t>
-            </w:r>
-            <w:r>
-              <w:t xml:space="preserve">главное окно </w:t>
+              <w:t xml:space="preserve">Система доступна, отображено главное окно </w:t>
             </w:r>
             <w:r>
               <w:rPr>
@@ -762,37 +681,16 @@
               <w:t>GUI</w:t>
             </w:r>
             <w:r>
-              <w:t xml:space="preserve"> </w:t>
-            </w:r>
-            <w:r>
               <w:t xml:space="preserve">роли </w:t>
             </w:r>
             <w:r>
               <w:rPr>
                 <w:lang w:val="en-US"/>
               </w:rPr>
-              <w:t>Project</w:t>
-            </w:r>
-            <w:r>
-              <w:t xml:space="preserve"> </w:t>
-            </w:r>
-            <w:r>
-              <w:rPr>
-                <w:lang w:val="en-US"/>
-              </w:rPr>
-              <w:t>manager</w:t>
-            </w:r>
-            <w:r>
-              <w:t xml:space="preserve">, </w:t>
-            </w:r>
-            <w:r>
-              <w:t xml:space="preserve">запрос на конфигурацию </w:t>
-            </w:r>
-            <w:r>
-              <w:t>добавлен в очередь</w:t>
-            </w:r>
-            <w:r>
-              <w:t xml:space="preserve"> </w:t>
+              <w:t>Projectmanager</w:t>
+            </w:r>
+            <w:r>
+              <w:t>, запрос на конфигурацию добавлен в очередь</w:t>
             </w:r>
             <w:r>
               <w:t xml:space="preserve">на сервере </w:t>
@@ -819,7 +717,7 @@
 </file>
 
 <file path=word/styles.xml><?xml version="1.0" encoding="utf-8"?>
-<w:styles xmlns:mc="http://schemas.openxmlformats.org/markup-compatibility/2006" xmlns:r="http://schemas.openxmlformats.org/officeDocument/2006/relationships" xmlns:w="http://schemas.openxmlformats.org/wordprocessingml/2006/main" xmlns:w14="http://schemas.microsoft.com/office/word/2010/wordml" mc:Ignorable="w14">
+<w:styles xmlns:r="http://schemas.openxmlformats.org/officeDocument/2006/relationships" xmlns:w="http://schemas.openxmlformats.org/wordprocessingml/2006/main">
   <w:docDefaults>
     <w:rPrDefault>
       <w:rPr>
@@ -977,6 +875,7 @@
   <w:style w:type="paragraph" w:default="1" w:styleId="a">
     <w:name w:val="Normal"/>
     <w:qFormat/>
+    <w:rsid w:val="00AF69DA"/>
   </w:style>
   <w:style w:type="character" w:default="1" w:styleId="a0">
     <w:name w:val="Default Paragraph Font"/>
@@ -989,6 +888,7 @@
     <w:uiPriority w:val="99"/>
     <w:semiHidden/>
     <w:unhideWhenUsed/>
+    <w:qFormat/>
     <w:tblPr>
       <w:tblInd w:w="0" w:type="dxa"/>
       <w:tblCellMar>
@@ -1014,6 +914,7 @@
       <w:spacing w:after="0" w:line="240" w:lineRule="auto"/>
     </w:pPr>
     <w:tblPr>
+      <w:tblInd w:w="0" w:type="dxa"/>
       <w:tblBorders>
         <w:top w:val="single" w:sz="4" w:space="0" w:color="auto"/>
         <w:left w:val="single" w:sz="4" w:space="0" w:color="auto"/>
@@ -1022,6 +923,12 @@
         <w:insideH w:val="single" w:sz="4" w:space="0" w:color="auto"/>
         <w:insideV w:val="single" w:sz="4" w:space="0" w:color="auto"/>
       </w:tblBorders>
+      <w:tblCellMar>
+        <w:top w:w="0" w:type="dxa"/>
+        <w:left w:w="108" w:type="dxa"/>
+        <w:bottom w:w="0" w:type="dxa"/>
+        <w:right w:w="108" w:type="dxa"/>
+      </w:tblCellMar>
     </w:tblPr>
   </w:style>
 </w:styles>

</xml_diff>